<commit_message>
Add install process for Arduino Driver
</commit_message>
<xml_diff>
--- a/How to use uploader.docx
+++ b/How to use uploader.docx
@@ -135,6 +135,108 @@
           <w:szCs w:val="24"/>
         </w:rPr>
         <w:t xml:space="preserve"> is a firmware update tool for PITTA Base.</w:t>
+      </w:r>
+    </w:p>
+    <w:p>
+      <w:pPr>
+        <w:widowControl/>
+        <w:numPr>
+          <w:ilvl w:val="0"/>
+          <w:numId w:val="1"/>
+        </w:numPr>
+        <w:shd w:val="clear" w:color="auto" w:fill="FFFFFF"/>
+        <w:wordWrap/>
+        <w:autoSpaceDE/>
+        <w:autoSpaceDN/>
+        <w:spacing w:before="240" w:after="240" w:line="240" w:lineRule="auto"/>
+        <w:jc w:val="left"/>
+        <w:rPr>
+          <w:rFonts w:ascii="Segoe UI" w:eastAsia="굴림" w:hAnsi="Segoe UI" w:cs="Segoe UI"/>
+          <w:color w:val="24292F"/>
+          <w:kern w:val="0"/>
+          <w:sz w:val="24"/>
+          <w:szCs w:val="24"/>
+        </w:rPr>
+      </w:pPr>
+      <w:r>
+        <w:rPr>
+          <w:rFonts w:ascii="Segoe UI" w:eastAsia="굴림" w:hAnsi="Segoe UI" w:cs="Segoe UI"/>
+          <w:color w:val="24292F"/>
+          <w:kern w:val="0"/>
+          <w:sz w:val="24"/>
+          <w:szCs w:val="24"/>
+        </w:rPr>
+        <w:t xml:space="preserve">Copy the Uploader folder to </w:t>
+      </w:r>
+      <w:r>
+        <w:rPr>
+          <w:rFonts w:ascii="Segoe UI" w:eastAsia="굴림" w:hAnsi="Segoe UI" w:cs="Segoe UI"/>
+          <w:color w:val="24292F"/>
+          <w:kern w:val="0"/>
+          <w:sz w:val="24"/>
+          <w:szCs w:val="24"/>
+        </w:rPr>
+        <w:t>any</w:t>
+      </w:r>
+      <w:r>
+        <w:rPr>
+          <w:rFonts w:ascii="Segoe UI" w:eastAsia="굴림" w:hAnsi="Segoe UI" w:cs="Segoe UI"/>
+          <w:color w:val="24292F"/>
+          <w:kern w:val="0"/>
+          <w:sz w:val="24"/>
+          <w:szCs w:val="24"/>
+        </w:rPr>
+        <w:t xml:space="preserve"> </w:t>
+      </w:r>
+      <w:r>
+        <w:rPr>
+          <w:rFonts w:ascii="Segoe UI" w:eastAsia="굴림" w:hAnsi="Segoe UI" w:cs="Segoe UI"/>
+          <w:color w:val="24292F"/>
+          <w:kern w:val="0"/>
+          <w:sz w:val="24"/>
+          <w:szCs w:val="24"/>
+        </w:rPr>
+        <w:t>directory</w:t>
+      </w:r>
+      <w:r>
+        <w:rPr>
+          <w:rFonts w:ascii="Segoe UI" w:eastAsia="굴림" w:hAnsi="Segoe UI" w:cs="Segoe UI"/>
+          <w:color w:val="24292F"/>
+          <w:kern w:val="0"/>
+          <w:sz w:val="24"/>
+          <w:szCs w:val="24"/>
+        </w:rPr>
+        <w:t xml:space="preserve"> </w:t>
+      </w:r>
+      <w:r>
+        <w:rPr>
+          <w:rFonts w:ascii="Segoe UI" w:eastAsia="굴림" w:hAnsi="Segoe UI" w:cs="Segoe UI"/>
+          <w:color w:val="24292F"/>
+          <w:kern w:val="0"/>
+          <w:sz w:val="24"/>
+          <w:szCs w:val="24"/>
+        </w:rPr>
+        <w:t>on</w:t>
+      </w:r>
+      <w:r>
+        <w:rPr>
+          <w:rFonts w:ascii="Segoe UI" w:eastAsia="굴림" w:hAnsi="Segoe UI" w:cs="Segoe UI"/>
+          <w:color w:val="24292F"/>
+          <w:kern w:val="0"/>
+          <w:sz w:val="24"/>
+          <w:szCs w:val="24"/>
+        </w:rPr>
+        <w:t xml:space="preserve"> your </w:t>
+      </w:r>
+      <w:r>
+        <w:rPr>
+          <w:rFonts w:ascii="Segoe UI" w:eastAsia="굴림" w:hAnsi="Segoe UI" w:cs="Segoe UI"/>
+          <w:color w:val="24292F"/>
+          <w:kern w:val="0"/>
+          <w:sz w:val="24"/>
+          <w:szCs w:val="24"/>
+        </w:rPr>
+        <w:t>PC</w:t>
       </w:r>
     </w:p>
     <w:p>
@@ -336,7 +438,7 @@
       <w:pPr>
         <w:widowControl/>
         <w:numPr>
-          <w:ilvl w:val="0"/>
+          <w:ilvl w:val="1"/>
           <w:numId w:val="1"/>
         </w:numPr>
         <w:shd w:val="clear" w:color="auto" w:fill="FFFFFF"/>
@@ -361,21 +463,168 @@
           <w:sz w:val="24"/>
           <w:szCs w:val="24"/>
         </w:rPr>
-        <w:t xml:space="preserve">Copy the Uploader folder to </w:t>
-      </w:r>
-      <w:r>
-        <w:rPr>
-          <w:rFonts w:ascii="Segoe UI" w:eastAsia="굴림" w:hAnsi="Segoe UI" w:cs="Segoe UI"/>
-          <w:color w:val="24292F"/>
-          <w:kern w:val="0"/>
-          <w:sz w:val="24"/>
-          <w:szCs w:val="24"/>
-        </w:rPr>
-        <w:t>any</w:t>
-      </w:r>
-      <w:r>
-        <w:rPr>
-          <w:rFonts w:ascii="Segoe UI" w:eastAsia="굴림" w:hAnsi="Segoe UI" w:cs="Segoe UI"/>
+        <w:t xml:space="preserve">Run </w:t>
+      </w:r>
+      <w:r>
+        <w:rPr>
+          <w:rFonts w:ascii="Segoe UI" w:eastAsia="굴림" w:hAnsi="Segoe UI" w:cs="Segoe UI"/>
+          <w:color w:val="24292F"/>
+          <w:kern w:val="0"/>
+          <w:sz w:val="24"/>
+          <w:szCs w:val="24"/>
+        </w:rPr>
+        <w:t>W</w:t>
+      </w:r>
+      <w:r>
+        <w:rPr>
+          <w:rFonts w:ascii="Segoe UI" w:eastAsia="굴림" w:hAnsi="Segoe UI" w:cs="Segoe UI"/>
+          <w:color w:val="24292F"/>
+          <w:kern w:val="0"/>
+          <w:sz w:val="24"/>
+          <w:szCs w:val="24"/>
+        </w:rPr>
+        <w:t xml:space="preserve">indows </w:t>
+      </w:r>
+      <w:r>
+        <w:rPr>
+          <w:rFonts w:ascii="Segoe UI" w:eastAsia="굴림" w:hAnsi="Segoe UI" w:cs="Segoe UI"/>
+          <w:color w:val="24292F"/>
+          <w:kern w:val="0"/>
+          <w:sz w:val="24"/>
+          <w:szCs w:val="24"/>
+        </w:rPr>
+        <w:t>D</w:t>
+      </w:r>
+      <w:r>
+        <w:rPr>
+          <w:rFonts w:ascii="Segoe UI" w:eastAsia="굴림" w:hAnsi="Segoe UI" w:cs="Segoe UI"/>
+          <w:color w:val="24292F"/>
+          <w:kern w:val="0"/>
+          <w:sz w:val="24"/>
+          <w:szCs w:val="24"/>
+        </w:rPr>
+        <w:t xml:space="preserve">evice </w:t>
+      </w:r>
+      <w:r>
+        <w:rPr>
+          <w:rFonts w:ascii="Segoe UI" w:eastAsia="굴림" w:hAnsi="Segoe UI" w:cs="Segoe UI"/>
+          <w:color w:val="24292F"/>
+          <w:kern w:val="0"/>
+          <w:sz w:val="24"/>
+          <w:szCs w:val="24"/>
+        </w:rPr>
+        <w:t>M</w:t>
+      </w:r>
+      <w:r>
+        <w:rPr>
+          <w:rFonts w:ascii="Segoe UI" w:eastAsia="굴림" w:hAnsi="Segoe UI" w:cs="Segoe UI"/>
+          <w:color w:val="24292F"/>
+          <w:kern w:val="0"/>
+          <w:sz w:val="24"/>
+          <w:szCs w:val="24"/>
+        </w:rPr>
+        <w:t xml:space="preserve">anager to check whether </w:t>
+      </w:r>
+      <w:r>
+        <w:rPr>
+          <w:rFonts w:ascii="Segoe UI" w:eastAsia="굴림" w:hAnsi="Segoe UI" w:cs="Segoe UI"/>
+          <w:color w:val="24292F"/>
+          <w:kern w:val="0"/>
+          <w:sz w:val="24"/>
+          <w:szCs w:val="24"/>
+        </w:rPr>
+        <w:t>A</w:t>
+      </w:r>
+      <w:r>
+        <w:rPr>
+          <w:rFonts w:ascii="Segoe UI" w:eastAsia="굴림" w:hAnsi="Segoe UI" w:cs="Segoe UI"/>
+          <w:color w:val="24292F"/>
+          <w:kern w:val="0"/>
+          <w:sz w:val="24"/>
+          <w:szCs w:val="24"/>
+        </w:rPr>
+        <w:t>rduino driver is installed</w:t>
+      </w:r>
+    </w:p>
+    <w:p>
+      <w:pPr>
+        <w:widowControl/>
+        <w:shd w:val="clear" w:color="auto" w:fill="FFFFFF"/>
+        <w:wordWrap/>
+        <w:autoSpaceDE/>
+        <w:autoSpaceDN/>
+        <w:spacing w:before="240" w:after="240" w:line="240" w:lineRule="auto"/>
+        <w:ind w:left="1440"/>
+        <w:jc w:val="center"/>
+        <w:rPr>
+          <w:rFonts w:ascii="Segoe UI" w:eastAsia="굴림" w:hAnsi="Segoe UI" w:cs="Segoe UI"/>
+          <w:color w:val="24292F"/>
+          <w:kern w:val="0"/>
+          <w:sz w:val="24"/>
+          <w:szCs w:val="24"/>
+        </w:rPr>
+      </w:pPr>
+      <w:r>
+        <w:rPr>
+          <w:rFonts w:ascii="Segoe UI" w:eastAsia="굴림" w:hAnsi="Segoe UI" w:cs="Segoe UI"/>
+          <w:noProof/>
+          <w:color w:val="24292F"/>
+          <w:kern w:val="0"/>
+          <w:sz w:val="24"/>
+          <w:szCs w:val="24"/>
+        </w:rPr>
+        <w:drawing>
+          <wp:inline distT="0" distB="0" distL="0" distR="0" wp14:anchorId="4910F32B" wp14:editId="137691AF">
+            <wp:extent cx="2160000" cy="3205673"/>
+            <wp:effectExtent l="0" t="0" r="0" b="0"/>
+            <wp:docPr id="1" name="그림 1"/>
+            <wp:cNvGraphicFramePr>
+              <a:graphicFrameLocks xmlns:a="http://schemas.openxmlformats.org/drawingml/2006/main" noChangeAspect="1"/>
+            </wp:cNvGraphicFramePr>
+            <a:graphic xmlns:a="http://schemas.openxmlformats.org/drawingml/2006/main">
+              <a:graphicData uri="http://schemas.openxmlformats.org/drawingml/2006/picture">
+                <pic:pic xmlns:pic="http://schemas.openxmlformats.org/drawingml/2006/picture">
+                  <pic:nvPicPr>
+                    <pic:cNvPr id="0" name="Picture 1"/>
+                    <pic:cNvPicPr>
+                      <a:picLocks noChangeAspect="1" noChangeArrowheads="1"/>
+                    </pic:cNvPicPr>
+                  </pic:nvPicPr>
+                  <pic:blipFill>
+                    <a:blip r:embed="rId7">
+                      <a:extLst>
+                        <a:ext uri="{28A0092B-C50C-407E-A947-70E740481C1C}">
+                          <a14:useLocalDpi xmlns:a14="http://schemas.microsoft.com/office/drawing/2010/main" val="0"/>
+                        </a:ext>
+                      </a:extLst>
+                    </a:blip>
+                    <a:srcRect/>
+                    <a:stretch>
+                      <a:fillRect/>
+                    </a:stretch>
+                  </pic:blipFill>
+                  <pic:spPr bwMode="auto">
+                    <a:xfrm>
+                      <a:off x="0" y="0"/>
+                      <a:ext cx="2160000" cy="3205673"/>
+                    </a:xfrm>
+                    <a:prstGeom prst="rect">
+                      <a:avLst/>
+                    </a:prstGeom>
+                    <a:noFill/>
+                    <a:ln>
+                      <a:noFill/>
+                    </a:ln>
+                  </pic:spPr>
+                </pic:pic>
+              </a:graphicData>
+            </a:graphic>
+          </wp:inline>
+        </w:drawing>
+      </w:r>
+      <w:r>
+        <w:rPr>
+          <w:rFonts w:ascii="Segoe UI" w:eastAsia="굴림" w:hAnsi="Segoe UI" w:cs="Segoe UI" w:hint="eastAsia"/>
           <w:color w:val="24292F"/>
           <w:kern w:val="0"/>
           <w:sz w:val="24"/>
@@ -391,8 +640,121 @@
           <w:sz w:val="24"/>
           <w:szCs w:val="24"/>
         </w:rPr>
-        <w:t>directory</w:t>
-      </w:r>
+        <w:t xml:space="preserve">  </w:t>
+      </w:r>
+      <w:r>
+        <w:rPr>
+          <w:rFonts w:ascii="Segoe UI" w:eastAsia="굴림" w:hAnsi="Segoe UI" w:cs="Segoe UI"/>
+          <w:color w:val="24292F"/>
+          <w:kern w:val="0"/>
+          <w:sz w:val="24"/>
+          <w:szCs w:val="24"/>
+        </w:rPr>
+        <w:t xml:space="preserve">  </w:t>
+      </w:r>
+      <w:r>
+        <w:rPr>
+          <w:rFonts w:ascii="Segoe UI" w:eastAsia="굴림" w:hAnsi="Segoe UI" w:cs="Segoe UI" w:hint="eastAsia"/>
+          <w:noProof/>
+          <w:color w:val="24292F"/>
+          <w:kern w:val="0"/>
+          <w:sz w:val="24"/>
+          <w:szCs w:val="24"/>
+        </w:rPr>
+        <w:drawing>
+          <wp:inline distT="0" distB="0" distL="0" distR="0" wp14:anchorId="6B6913B6" wp14:editId="2E738CD3">
+            <wp:extent cx="2160000" cy="2828567"/>
+            <wp:effectExtent l="0" t="0" r="0" b="0"/>
+            <wp:docPr id="3" name="그림 3"/>
+            <wp:cNvGraphicFramePr>
+              <a:graphicFrameLocks xmlns:a="http://schemas.openxmlformats.org/drawingml/2006/main" noChangeAspect="1"/>
+            </wp:cNvGraphicFramePr>
+            <a:graphic xmlns:a="http://schemas.openxmlformats.org/drawingml/2006/main">
+              <a:graphicData uri="http://schemas.openxmlformats.org/drawingml/2006/picture">
+                <pic:pic xmlns:pic="http://schemas.openxmlformats.org/drawingml/2006/picture">
+                  <pic:nvPicPr>
+                    <pic:cNvPr id="0" name="Picture 3"/>
+                    <pic:cNvPicPr>
+                      <a:picLocks noChangeAspect="1" noChangeArrowheads="1"/>
+                    </pic:cNvPicPr>
+                  </pic:nvPicPr>
+                  <pic:blipFill>
+                    <a:blip r:embed="rId8">
+                      <a:extLst>
+                        <a:ext uri="{28A0092B-C50C-407E-A947-70E740481C1C}">
+                          <a14:useLocalDpi xmlns:a14="http://schemas.microsoft.com/office/drawing/2010/main" val="0"/>
+                        </a:ext>
+                      </a:extLst>
+                    </a:blip>
+                    <a:srcRect/>
+                    <a:stretch>
+                      <a:fillRect/>
+                    </a:stretch>
+                  </pic:blipFill>
+                  <pic:spPr bwMode="auto">
+                    <a:xfrm>
+                      <a:off x="0" y="0"/>
+                      <a:ext cx="2160000" cy="2828567"/>
+                    </a:xfrm>
+                    <a:prstGeom prst="rect">
+                      <a:avLst/>
+                    </a:prstGeom>
+                    <a:noFill/>
+                    <a:ln>
+                      <a:noFill/>
+                    </a:ln>
+                  </pic:spPr>
+                </pic:pic>
+              </a:graphicData>
+            </a:graphic>
+          </wp:inline>
+        </w:drawing>
+      </w:r>
+    </w:p>
+    <w:p>
+      <w:pPr>
+        <w:widowControl/>
+        <w:numPr>
+          <w:ilvl w:val="1"/>
+          <w:numId w:val="1"/>
+        </w:numPr>
+        <w:shd w:val="clear" w:color="auto" w:fill="FFFFFF"/>
+        <w:wordWrap/>
+        <w:autoSpaceDE/>
+        <w:autoSpaceDN/>
+        <w:spacing w:before="240" w:after="240" w:line="240" w:lineRule="auto"/>
+        <w:jc w:val="left"/>
+        <w:rPr>
+          <w:rFonts w:ascii="Segoe UI" w:eastAsia="굴림" w:hAnsi="Segoe UI" w:cs="Segoe UI"/>
+          <w:color w:val="24292F"/>
+          <w:kern w:val="0"/>
+          <w:sz w:val="24"/>
+          <w:szCs w:val="24"/>
+        </w:rPr>
+      </w:pPr>
+      <w:r>
+        <w:rPr>
+          <w:rFonts w:ascii="Segoe UI" w:eastAsia="굴림" w:hAnsi="Segoe UI" w:cs="Segoe UI"/>
+          <w:color w:val="24292F"/>
+          <w:kern w:val="0"/>
+          <w:sz w:val="24"/>
+          <w:szCs w:val="24"/>
+        </w:rPr>
+        <w:lastRenderedPageBreak/>
+        <w:t xml:space="preserve">If the Arduino Driver is not installed and it is recognized as a different name in </w:t>
+      </w:r>
+      <w:proofErr w:type="gramStart"/>
+      <w:r>
+        <w:rPr>
+          <w:rFonts w:ascii="Segoe UI" w:eastAsia="굴림" w:hAnsi="Segoe UI" w:cs="Segoe UI"/>
+          <w:color w:val="24292F"/>
+          <w:kern w:val="0"/>
+          <w:sz w:val="24"/>
+          <w:szCs w:val="24"/>
+        </w:rPr>
+        <w:t>Other</w:t>
+      </w:r>
+      <w:proofErr w:type="gramEnd"/>
       <w:r>
         <w:rPr>
           <w:rFonts w:ascii="Segoe UI" w:eastAsia="굴림" w:hAnsi="Segoe UI" w:cs="Segoe UI"/>
@@ -411,28 +773,797 @@
           <w:sz w:val="24"/>
           <w:szCs w:val="24"/>
         </w:rPr>
-        <w:t>on</w:t>
-      </w:r>
-      <w:r>
-        <w:rPr>
-          <w:rFonts w:ascii="Segoe UI" w:eastAsia="굴림" w:hAnsi="Segoe UI" w:cs="Segoe UI"/>
-          <w:color w:val="24292F"/>
-          <w:kern w:val="0"/>
-          <w:sz w:val="24"/>
-          <w:szCs w:val="24"/>
-        </w:rPr>
-        <w:t xml:space="preserve"> your </w:t>
-      </w:r>
-      <w:r>
-        <w:rPr>
-          <w:rFonts w:ascii="Segoe UI" w:eastAsia="굴림" w:hAnsi="Segoe UI" w:cs="Segoe UI"/>
-          <w:color w:val="24292F"/>
-          <w:kern w:val="0"/>
-          <w:sz w:val="24"/>
-          <w:szCs w:val="24"/>
-        </w:rPr>
-        <w:t>PC</w:t>
-      </w:r>
+        <w:t>d</w:t>
+      </w:r>
+      <w:r>
+        <w:rPr>
+          <w:rFonts w:ascii="Segoe UI" w:eastAsia="굴림" w:hAnsi="Segoe UI" w:cs="Segoe UI"/>
+          <w:color w:val="24292F"/>
+          <w:kern w:val="0"/>
+          <w:sz w:val="24"/>
+          <w:szCs w:val="24"/>
+        </w:rPr>
+        <w:t>evice</w:t>
+      </w:r>
+      <w:r>
+        <w:rPr>
+          <w:rFonts w:ascii="Segoe UI" w:eastAsia="굴림" w:hAnsi="Segoe UI" w:cs="Segoe UI"/>
+          <w:color w:val="24292F"/>
+          <w:kern w:val="0"/>
+          <w:sz w:val="24"/>
+          <w:szCs w:val="24"/>
+        </w:rPr>
+        <w:t>s</w:t>
+      </w:r>
+      <w:r>
+        <w:rPr>
+          <w:rFonts w:ascii="Segoe UI" w:eastAsia="굴림" w:hAnsi="Segoe UI" w:cs="Segoe UI"/>
+          <w:color w:val="24292F"/>
+          <w:kern w:val="0"/>
+          <w:sz w:val="24"/>
+          <w:szCs w:val="24"/>
+        </w:rPr>
+        <w:t xml:space="preserve"> or Ports, you need to install the driver manually</w:t>
+      </w:r>
+      <w:r>
+        <w:rPr>
+          <w:rFonts w:ascii="Segoe UI" w:eastAsia="굴림" w:hAnsi="Segoe UI" w:cs="Segoe UI"/>
+          <w:color w:val="24292F"/>
+          <w:kern w:val="0"/>
+          <w:sz w:val="24"/>
+          <w:szCs w:val="24"/>
+        </w:rPr>
+        <w:t>.</w:t>
+      </w:r>
+    </w:p>
+    <w:p>
+      <w:pPr>
+        <w:widowControl/>
+        <w:shd w:val="clear" w:color="auto" w:fill="FFFFFF"/>
+        <w:wordWrap/>
+        <w:autoSpaceDE/>
+        <w:autoSpaceDN/>
+        <w:spacing w:before="240" w:after="240" w:line="240" w:lineRule="auto"/>
+        <w:ind w:left="1440"/>
+        <w:jc w:val="center"/>
+        <w:rPr>
+          <w:rFonts w:ascii="Segoe UI" w:eastAsia="굴림" w:hAnsi="Segoe UI" w:cs="Segoe UI"/>
+          <w:color w:val="24292F"/>
+          <w:kern w:val="0"/>
+          <w:sz w:val="24"/>
+          <w:szCs w:val="24"/>
+        </w:rPr>
+      </w:pPr>
+      <w:r>
+        <w:rPr>
+          <w:rFonts w:ascii="Segoe UI" w:eastAsia="굴림" w:hAnsi="Segoe UI" w:cs="Segoe UI" w:hint="eastAsia"/>
+          <w:noProof/>
+          <w:color w:val="24292F"/>
+          <w:kern w:val="0"/>
+          <w:sz w:val="24"/>
+          <w:szCs w:val="24"/>
+        </w:rPr>
+        <w:drawing>
+          <wp:inline distT="0" distB="0" distL="0" distR="0" wp14:anchorId="4F5F5B25" wp14:editId="18387A81">
+            <wp:extent cx="2724150" cy="1590675"/>
+            <wp:effectExtent l="0" t="0" r="0" b="9525"/>
+            <wp:docPr id="4" name="그림 4"/>
+            <wp:cNvGraphicFramePr>
+              <a:graphicFrameLocks xmlns:a="http://schemas.openxmlformats.org/drawingml/2006/main" noChangeAspect="1"/>
+            </wp:cNvGraphicFramePr>
+            <a:graphic xmlns:a="http://schemas.openxmlformats.org/drawingml/2006/main">
+              <a:graphicData uri="http://schemas.openxmlformats.org/drawingml/2006/picture">
+                <pic:pic xmlns:pic="http://schemas.openxmlformats.org/drawingml/2006/picture">
+                  <pic:nvPicPr>
+                    <pic:cNvPr id="0" name="Picture 4"/>
+                    <pic:cNvPicPr>
+                      <a:picLocks noChangeAspect="1" noChangeArrowheads="1"/>
+                    </pic:cNvPicPr>
+                  </pic:nvPicPr>
+                  <pic:blipFill>
+                    <a:blip r:embed="rId9">
+                      <a:extLst>
+                        <a:ext uri="{28A0092B-C50C-407E-A947-70E740481C1C}">
+                          <a14:useLocalDpi xmlns:a14="http://schemas.microsoft.com/office/drawing/2010/main" val="0"/>
+                        </a:ext>
+                      </a:extLst>
+                    </a:blip>
+                    <a:srcRect/>
+                    <a:stretch>
+                      <a:fillRect/>
+                    </a:stretch>
+                  </pic:blipFill>
+                  <pic:spPr bwMode="auto">
+                    <a:xfrm>
+                      <a:off x="0" y="0"/>
+                      <a:ext cx="2724150" cy="1590675"/>
+                    </a:xfrm>
+                    <a:prstGeom prst="rect">
+                      <a:avLst/>
+                    </a:prstGeom>
+                    <a:noFill/>
+                    <a:ln>
+                      <a:noFill/>
+                    </a:ln>
+                  </pic:spPr>
+                </pic:pic>
+              </a:graphicData>
+            </a:graphic>
+          </wp:inline>
+        </w:drawing>
+      </w:r>
+    </w:p>
+    <w:p>
+      <w:pPr>
+        <w:widowControl/>
+        <w:numPr>
+          <w:ilvl w:val="1"/>
+          <w:numId w:val="1"/>
+        </w:numPr>
+        <w:shd w:val="clear" w:color="auto" w:fill="FFFFFF"/>
+        <w:wordWrap/>
+        <w:autoSpaceDE/>
+        <w:autoSpaceDN/>
+        <w:spacing w:before="240" w:after="240" w:line="240" w:lineRule="auto"/>
+        <w:jc w:val="left"/>
+        <w:rPr>
+          <w:rFonts w:ascii="Segoe UI" w:eastAsia="굴림" w:hAnsi="Segoe UI" w:cs="Segoe UI"/>
+          <w:color w:val="24292F"/>
+          <w:kern w:val="0"/>
+          <w:sz w:val="24"/>
+          <w:szCs w:val="24"/>
+        </w:rPr>
+      </w:pPr>
+      <w:r>
+        <w:rPr>
+          <w:rFonts w:ascii="Segoe UI" w:eastAsia="굴림" w:hAnsi="Segoe UI" w:cs="Segoe UI"/>
+          <w:color w:val="24292F"/>
+          <w:kern w:val="0"/>
+          <w:sz w:val="24"/>
+          <w:szCs w:val="24"/>
+        </w:rPr>
+        <w:t xml:space="preserve">In the Device Manager, </w:t>
+      </w:r>
+      <w:r>
+        <w:rPr>
+          <w:rFonts w:ascii="Segoe UI" w:eastAsia="굴림" w:hAnsi="Segoe UI" w:cs="Segoe UI"/>
+          <w:color w:val="24292F"/>
+          <w:kern w:val="0"/>
+          <w:sz w:val="24"/>
+          <w:szCs w:val="24"/>
+        </w:rPr>
+        <w:t xml:space="preserve">mouse </w:t>
+      </w:r>
+      <w:r>
+        <w:rPr>
+          <w:rFonts w:ascii="Segoe UI" w:eastAsia="굴림" w:hAnsi="Segoe UI" w:cs="Segoe UI"/>
+          <w:color w:val="24292F"/>
+          <w:kern w:val="0"/>
+          <w:sz w:val="24"/>
+          <w:szCs w:val="24"/>
+        </w:rPr>
+        <w:t>right-click the COM port that was identified as the Arduino (the Arduino must be plugged into the computer first). Select Update Driver Software... from the menu that pops up.</w:t>
+      </w:r>
+    </w:p>
+    <w:p>
+      <w:pPr>
+        <w:widowControl/>
+        <w:shd w:val="clear" w:color="auto" w:fill="FFFFFF"/>
+        <w:wordWrap/>
+        <w:autoSpaceDE/>
+        <w:autoSpaceDN/>
+        <w:spacing w:before="240" w:after="240" w:line="240" w:lineRule="auto"/>
+        <w:ind w:left="1440"/>
+        <w:jc w:val="center"/>
+        <w:rPr>
+          <w:rFonts w:ascii="Segoe UI" w:eastAsia="굴림" w:hAnsi="Segoe UI" w:cs="Segoe UI"/>
+          <w:color w:val="24292F"/>
+          <w:kern w:val="0"/>
+          <w:sz w:val="24"/>
+          <w:szCs w:val="24"/>
+        </w:rPr>
+      </w:pPr>
+      <w:r>
+        <w:rPr>
+          <w:rFonts w:ascii="Segoe UI" w:eastAsia="굴림" w:hAnsi="Segoe UI" w:cs="Segoe UI"/>
+          <w:noProof/>
+          <w:color w:val="24292F"/>
+          <w:kern w:val="0"/>
+          <w:sz w:val="24"/>
+          <w:szCs w:val="24"/>
+        </w:rPr>
+        <w:drawing>
+          <wp:inline distT="0" distB="0" distL="0" distR="0" wp14:anchorId="5C4A23A3" wp14:editId="348FC642">
+            <wp:extent cx="4320000" cy="1811616"/>
+            <wp:effectExtent l="0" t="0" r="4445" b="0"/>
+            <wp:docPr id="11" name="그림 11"/>
+            <wp:cNvGraphicFramePr>
+              <a:graphicFrameLocks xmlns:a="http://schemas.openxmlformats.org/drawingml/2006/main" noChangeAspect="1"/>
+            </wp:cNvGraphicFramePr>
+            <a:graphic xmlns:a="http://schemas.openxmlformats.org/drawingml/2006/main">
+              <a:graphicData uri="http://schemas.openxmlformats.org/drawingml/2006/picture">
+                <pic:pic xmlns:pic="http://schemas.openxmlformats.org/drawingml/2006/picture">
+                  <pic:nvPicPr>
+                    <pic:cNvPr id="0" name="Picture 5"/>
+                    <pic:cNvPicPr>
+                      <a:picLocks noChangeAspect="1" noChangeArrowheads="1"/>
+                    </pic:cNvPicPr>
+                  </pic:nvPicPr>
+                  <pic:blipFill>
+                    <a:blip r:embed="rId10">
+                      <a:extLst>
+                        <a:ext uri="{28A0092B-C50C-407E-A947-70E740481C1C}">
+                          <a14:useLocalDpi xmlns:a14="http://schemas.microsoft.com/office/drawing/2010/main" val="0"/>
+                        </a:ext>
+                      </a:extLst>
+                    </a:blip>
+                    <a:srcRect/>
+                    <a:stretch>
+                      <a:fillRect/>
+                    </a:stretch>
+                  </pic:blipFill>
+                  <pic:spPr bwMode="auto">
+                    <a:xfrm>
+                      <a:off x="0" y="0"/>
+                      <a:ext cx="4320000" cy="1811616"/>
+                    </a:xfrm>
+                    <a:prstGeom prst="rect">
+                      <a:avLst/>
+                    </a:prstGeom>
+                    <a:noFill/>
+                    <a:ln>
+                      <a:noFill/>
+                    </a:ln>
+                  </pic:spPr>
+                </pic:pic>
+              </a:graphicData>
+            </a:graphic>
+          </wp:inline>
+        </w:drawing>
+      </w:r>
+    </w:p>
+    <w:p>
+      <w:pPr>
+        <w:widowControl/>
+        <w:shd w:val="clear" w:color="auto" w:fill="FFFFFF"/>
+        <w:wordWrap/>
+        <w:autoSpaceDE/>
+        <w:autoSpaceDN/>
+        <w:spacing w:before="240" w:after="240" w:line="240" w:lineRule="auto"/>
+        <w:ind w:left="1440"/>
+        <w:jc w:val="center"/>
+        <w:rPr>
+          <w:rFonts w:ascii="Segoe UI" w:eastAsia="굴림" w:hAnsi="Segoe UI" w:cs="Segoe UI"/>
+          <w:color w:val="24292F"/>
+          <w:kern w:val="0"/>
+          <w:sz w:val="24"/>
+          <w:szCs w:val="24"/>
+        </w:rPr>
+      </w:pPr>
+      <w:r>
+        <w:rPr>
+          <w:rFonts w:ascii="Segoe UI" w:eastAsia="굴림" w:hAnsi="Segoe UI" w:cs="Segoe UI"/>
+          <w:noProof/>
+          <w:color w:val="24292F"/>
+          <w:kern w:val="0"/>
+          <w:sz w:val="24"/>
+          <w:szCs w:val="24"/>
+        </w:rPr>
+        <w:drawing>
+          <wp:inline distT="0" distB="0" distL="0" distR="0" wp14:anchorId="05DFADD2" wp14:editId="079F4762">
+            <wp:extent cx="4320000" cy="3197836"/>
+            <wp:effectExtent l="0" t="0" r="4445" b="3175"/>
+            <wp:docPr id="14" name="그림 14"/>
+            <wp:cNvGraphicFramePr>
+              <a:graphicFrameLocks xmlns:a="http://schemas.openxmlformats.org/drawingml/2006/main" noChangeAspect="1"/>
+            </wp:cNvGraphicFramePr>
+            <a:graphic xmlns:a="http://schemas.openxmlformats.org/drawingml/2006/main">
+              <a:graphicData uri="http://schemas.openxmlformats.org/drawingml/2006/picture">
+                <pic:pic xmlns:pic="http://schemas.openxmlformats.org/drawingml/2006/picture">
+                  <pic:nvPicPr>
+                    <pic:cNvPr id="0" name="Picture 6"/>
+                    <pic:cNvPicPr>
+                      <a:picLocks noChangeAspect="1" noChangeArrowheads="1"/>
+                    </pic:cNvPicPr>
+                  </pic:nvPicPr>
+                  <pic:blipFill>
+                    <a:blip r:embed="rId11">
+                      <a:extLst>
+                        <a:ext uri="{28A0092B-C50C-407E-A947-70E740481C1C}">
+                          <a14:useLocalDpi xmlns:a14="http://schemas.microsoft.com/office/drawing/2010/main" val="0"/>
+                        </a:ext>
+                      </a:extLst>
+                    </a:blip>
+                    <a:srcRect/>
+                    <a:stretch>
+                      <a:fillRect/>
+                    </a:stretch>
+                  </pic:blipFill>
+                  <pic:spPr bwMode="auto">
+                    <a:xfrm>
+                      <a:off x="0" y="0"/>
+                      <a:ext cx="4320000" cy="3197836"/>
+                    </a:xfrm>
+                    <a:prstGeom prst="rect">
+                      <a:avLst/>
+                    </a:prstGeom>
+                    <a:noFill/>
+                    <a:ln>
+                      <a:noFill/>
+                    </a:ln>
+                  </pic:spPr>
+                </pic:pic>
+              </a:graphicData>
+            </a:graphic>
+          </wp:inline>
+        </w:drawing>
+      </w:r>
+    </w:p>
+    <w:p>
+      <w:pPr>
+        <w:widowControl/>
+        <w:numPr>
+          <w:ilvl w:val="1"/>
+          <w:numId w:val="1"/>
+        </w:numPr>
+        <w:shd w:val="clear" w:color="auto" w:fill="FFFFFF"/>
+        <w:wordWrap/>
+        <w:autoSpaceDE/>
+        <w:autoSpaceDN/>
+        <w:spacing w:before="240" w:after="240" w:line="240" w:lineRule="auto"/>
+        <w:jc w:val="left"/>
+        <w:rPr>
+          <w:rFonts w:ascii="Segoe UI" w:eastAsia="굴림" w:hAnsi="Segoe UI" w:cs="Segoe UI"/>
+          <w:color w:val="24292F"/>
+          <w:kern w:val="0"/>
+          <w:sz w:val="24"/>
+          <w:szCs w:val="24"/>
+        </w:rPr>
+      </w:pPr>
+      <w:r>
+        <w:rPr>
+          <w:rFonts w:ascii="Segoe UI" w:eastAsia="굴림" w:hAnsi="Segoe UI" w:cs="Segoe UI" w:hint="eastAsia"/>
+          <w:color w:val="24292F"/>
+          <w:kern w:val="0"/>
+          <w:sz w:val="24"/>
+          <w:szCs w:val="24"/>
+        </w:rPr>
+        <w:lastRenderedPageBreak/>
+        <w:t>F</w:t>
+      </w:r>
+      <w:r>
+        <w:rPr>
+          <w:rFonts w:ascii="Segoe UI" w:eastAsia="굴림" w:hAnsi="Segoe UI" w:cs="Segoe UI"/>
+          <w:color w:val="24292F"/>
+          <w:kern w:val="0"/>
+          <w:sz w:val="24"/>
+          <w:szCs w:val="24"/>
+        </w:rPr>
+        <w:t xml:space="preserve">ind the drivers folder. This folder is located in </w:t>
+      </w:r>
+      <w:proofErr w:type="spellStart"/>
+      <w:r>
+        <w:rPr>
+          <w:rFonts w:ascii="Segoe UI" w:eastAsia="굴림" w:hAnsi="Segoe UI" w:cs="Segoe UI"/>
+          <w:color w:val="24292F"/>
+          <w:kern w:val="0"/>
+          <w:sz w:val="24"/>
+          <w:szCs w:val="24"/>
+        </w:rPr>
+        <w:t>PittaUploader</w:t>
+      </w:r>
+      <w:proofErr w:type="spellEnd"/>
+      <w:r>
+        <w:rPr>
+          <w:rFonts w:ascii="Segoe UI" w:eastAsia="굴림" w:hAnsi="Segoe UI" w:cs="Segoe UI"/>
+          <w:color w:val="24292F"/>
+          <w:kern w:val="0"/>
+          <w:sz w:val="24"/>
+          <w:szCs w:val="24"/>
+        </w:rPr>
+        <w:t xml:space="preserve"> was saved.</w:t>
+      </w:r>
+    </w:p>
+    <w:p>
+      <w:pPr>
+        <w:widowControl/>
+        <w:shd w:val="clear" w:color="auto" w:fill="FFFFFF"/>
+        <w:wordWrap/>
+        <w:autoSpaceDE/>
+        <w:autoSpaceDN/>
+        <w:spacing w:before="240" w:after="240" w:line="240" w:lineRule="auto"/>
+        <w:ind w:left="1440"/>
+        <w:jc w:val="center"/>
+        <w:rPr>
+          <w:rFonts w:ascii="Segoe UI" w:eastAsia="굴림" w:hAnsi="Segoe UI" w:cs="Segoe UI"/>
+          <w:color w:val="24292F"/>
+          <w:kern w:val="0"/>
+          <w:sz w:val="24"/>
+          <w:szCs w:val="24"/>
+        </w:rPr>
+      </w:pPr>
+      <w:r>
+        <w:rPr>
+          <w:rFonts w:ascii="Segoe UI" w:eastAsia="굴림" w:hAnsi="Segoe UI" w:cs="Segoe UI"/>
+          <w:noProof/>
+          <w:color w:val="24292F"/>
+          <w:kern w:val="0"/>
+          <w:sz w:val="24"/>
+          <w:szCs w:val="24"/>
+        </w:rPr>
+        <w:drawing>
+          <wp:inline distT="0" distB="0" distL="0" distR="0" wp14:anchorId="0CA0B9B5" wp14:editId="1E12A82F">
+            <wp:extent cx="4320000" cy="4360518"/>
+            <wp:effectExtent l="0" t="0" r="4445" b="2540"/>
+            <wp:docPr id="15" name="그림 15"/>
+            <wp:cNvGraphicFramePr>
+              <a:graphicFrameLocks xmlns:a="http://schemas.openxmlformats.org/drawingml/2006/main" noChangeAspect="1"/>
+            </wp:cNvGraphicFramePr>
+            <a:graphic xmlns:a="http://schemas.openxmlformats.org/drawingml/2006/main">
+              <a:graphicData uri="http://schemas.openxmlformats.org/drawingml/2006/picture">
+                <pic:pic xmlns:pic="http://schemas.openxmlformats.org/drawingml/2006/picture">
+                  <pic:nvPicPr>
+                    <pic:cNvPr id="0" name="Picture 7"/>
+                    <pic:cNvPicPr>
+                      <a:picLocks noChangeAspect="1" noChangeArrowheads="1"/>
+                    </pic:cNvPicPr>
+                  </pic:nvPicPr>
+                  <pic:blipFill>
+                    <a:blip r:embed="rId12">
+                      <a:extLst>
+                        <a:ext uri="{28A0092B-C50C-407E-A947-70E740481C1C}">
+                          <a14:useLocalDpi xmlns:a14="http://schemas.microsoft.com/office/drawing/2010/main" val="0"/>
+                        </a:ext>
+                      </a:extLst>
+                    </a:blip>
+                    <a:srcRect/>
+                    <a:stretch>
+                      <a:fillRect/>
+                    </a:stretch>
+                  </pic:blipFill>
+                  <pic:spPr bwMode="auto">
+                    <a:xfrm>
+                      <a:off x="0" y="0"/>
+                      <a:ext cx="4320000" cy="4360518"/>
+                    </a:xfrm>
+                    <a:prstGeom prst="rect">
+                      <a:avLst/>
+                    </a:prstGeom>
+                    <a:noFill/>
+                    <a:ln>
+                      <a:noFill/>
+                    </a:ln>
+                  </pic:spPr>
+                </pic:pic>
+              </a:graphicData>
+            </a:graphic>
+          </wp:inline>
+        </w:drawing>
+      </w:r>
+    </w:p>
+    <w:p>
+      <w:pPr>
+        <w:widowControl/>
+        <w:shd w:val="clear" w:color="auto" w:fill="FFFFFF"/>
+        <w:wordWrap/>
+        <w:autoSpaceDE/>
+        <w:autoSpaceDN/>
+        <w:spacing w:before="240" w:after="240" w:line="240" w:lineRule="auto"/>
+        <w:ind w:left="1440"/>
+        <w:jc w:val="left"/>
+        <w:rPr>
+          <w:rFonts w:ascii="Segoe UI" w:eastAsia="굴림" w:hAnsi="Segoe UI" w:cs="Segoe UI"/>
+          <w:color w:val="24292F"/>
+          <w:kern w:val="0"/>
+          <w:sz w:val="24"/>
+          <w:szCs w:val="24"/>
+        </w:rPr>
+      </w:pPr>
+    </w:p>
+    <w:p>
+      <w:pPr>
+        <w:widowControl/>
+        <w:numPr>
+          <w:ilvl w:val="1"/>
+          <w:numId w:val="1"/>
+        </w:numPr>
+        <w:shd w:val="clear" w:color="auto" w:fill="FFFFFF"/>
+        <w:wordWrap/>
+        <w:autoSpaceDE/>
+        <w:autoSpaceDN/>
+        <w:spacing w:before="240" w:after="240" w:line="240" w:lineRule="auto"/>
+        <w:jc w:val="left"/>
+        <w:rPr>
+          <w:rFonts w:ascii="Segoe UI" w:eastAsia="굴림" w:hAnsi="Segoe UI" w:cs="Segoe UI"/>
+          <w:color w:val="24292F"/>
+          <w:kern w:val="0"/>
+          <w:sz w:val="24"/>
+          <w:szCs w:val="24"/>
+        </w:rPr>
+      </w:pPr>
+      <w:r>
+        <w:rPr>
+          <w:rFonts w:ascii="Segoe UI" w:eastAsia="굴림" w:hAnsi="Segoe UI" w:cs="Segoe UI" w:hint="eastAsia"/>
+          <w:color w:val="24292F"/>
+          <w:kern w:val="0"/>
+          <w:sz w:val="24"/>
+          <w:szCs w:val="24"/>
+        </w:rPr>
+        <w:t>I</w:t>
+      </w:r>
+      <w:r>
+        <w:rPr>
+          <w:rFonts w:ascii="Segoe UI" w:eastAsia="굴림" w:hAnsi="Segoe UI" w:cs="Segoe UI"/>
+          <w:color w:val="24292F"/>
+          <w:kern w:val="0"/>
+          <w:sz w:val="24"/>
+          <w:szCs w:val="24"/>
+        </w:rPr>
+        <w:t>n the Windows Security dialog box that pops up, click Install</w:t>
+      </w:r>
+    </w:p>
+    <w:p>
+      <w:pPr>
+        <w:widowControl/>
+        <w:shd w:val="clear" w:color="auto" w:fill="FFFFFF"/>
+        <w:wordWrap/>
+        <w:autoSpaceDE/>
+        <w:autoSpaceDN/>
+        <w:spacing w:before="240" w:after="240" w:line="240" w:lineRule="auto"/>
+        <w:ind w:left="1440"/>
+        <w:jc w:val="center"/>
+        <w:rPr>
+          <w:rFonts w:ascii="Segoe UI" w:eastAsia="굴림" w:hAnsi="Segoe UI" w:cs="Segoe UI"/>
+          <w:color w:val="24292F"/>
+          <w:kern w:val="0"/>
+          <w:sz w:val="24"/>
+          <w:szCs w:val="24"/>
+        </w:rPr>
+      </w:pPr>
+      <w:r>
+        <w:rPr>
+          <w:rFonts w:ascii="Segoe UI" w:eastAsia="굴림" w:hAnsi="Segoe UI" w:cs="Segoe UI"/>
+          <w:noProof/>
+          <w:color w:val="24292F"/>
+          <w:kern w:val="0"/>
+          <w:sz w:val="24"/>
+          <w:szCs w:val="24"/>
+        </w:rPr>
+        <w:drawing>
+          <wp:inline distT="0" distB="0" distL="0" distR="0" wp14:anchorId="05466ACB" wp14:editId="6BF5C65A">
+            <wp:extent cx="4320000" cy="2146243"/>
+            <wp:effectExtent l="0" t="0" r="4445" b="6985"/>
+            <wp:docPr id="16" name="그림 16"/>
+            <wp:cNvGraphicFramePr>
+              <a:graphicFrameLocks xmlns:a="http://schemas.openxmlformats.org/drawingml/2006/main" noChangeAspect="1"/>
+            </wp:cNvGraphicFramePr>
+            <a:graphic xmlns:a="http://schemas.openxmlformats.org/drawingml/2006/main">
+              <a:graphicData uri="http://schemas.openxmlformats.org/drawingml/2006/picture">
+                <pic:pic xmlns:pic="http://schemas.openxmlformats.org/drawingml/2006/picture">
+                  <pic:nvPicPr>
+                    <pic:cNvPr id="0" name="Picture 8"/>
+                    <pic:cNvPicPr>
+                      <a:picLocks noChangeAspect="1" noChangeArrowheads="1"/>
+                    </pic:cNvPicPr>
+                  </pic:nvPicPr>
+                  <pic:blipFill>
+                    <a:blip r:embed="rId13">
+                      <a:extLst>
+                        <a:ext uri="{28A0092B-C50C-407E-A947-70E740481C1C}">
+                          <a14:useLocalDpi xmlns:a14="http://schemas.microsoft.com/office/drawing/2010/main" val="0"/>
+                        </a:ext>
+                      </a:extLst>
+                    </a:blip>
+                    <a:srcRect/>
+                    <a:stretch>
+                      <a:fillRect/>
+                    </a:stretch>
+                  </pic:blipFill>
+                  <pic:spPr bwMode="auto">
+                    <a:xfrm>
+                      <a:off x="0" y="0"/>
+                      <a:ext cx="4320000" cy="2146243"/>
+                    </a:xfrm>
+                    <a:prstGeom prst="rect">
+                      <a:avLst/>
+                    </a:prstGeom>
+                    <a:noFill/>
+                    <a:ln>
+                      <a:noFill/>
+                    </a:ln>
+                  </pic:spPr>
+                </pic:pic>
+              </a:graphicData>
+            </a:graphic>
+          </wp:inline>
+        </w:drawing>
+      </w:r>
+    </w:p>
+    <w:p>
+      <w:pPr>
+        <w:widowControl/>
+        <w:shd w:val="clear" w:color="auto" w:fill="FFFFFF"/>
+        <w:wordWrap/>
+        <w:autoSpaceDE/>
+        <w:autoSpaceDN/>
+        <w:spacing w:before="240" w:after="240" w:line="240" w:lineRule="auto"/>
+        <w:ind w:left="1440"/>
+        <w:jc w:val="left"/>
+        <w:rPr>
+          <w:rFonts w:ascii="Segoe UI" w:eastAsia="굴림" w:hAnsi="Segoe UI" w:cs="Segoe UI"/>
+          <w:color w:val="24292F"/>
+          <w:kern w:val="0"/>
+          <w:sz w:val="24"/>
+          <w:szCs w:val="24"/>
+        </w:rPr>
+      </w:pPr>
+    </w:p>
+    <w:p>
+      <w:pPr>
+        <w:widowControl/>
+        <w:shd w:val="clear" w:color="auto" w:fill="FFFFFF"/>
+        <w:wordWrap/>
+        <w:autoSpaceDE/>
+        <w:autoSpaceDN/>
+        <w:spacing w:before="240" w:after="240" w:line="240" w:lineRule="auto"/>
+        <w:ind w:left="1440"/>
+        <w:jc w:val="left"/>
+        <w:rPr>
+          <w:rFonts w:ascii="Segoe UI" w:eastAsia="굴림" w:hAnsi="Segoe UI" w:cs="Segoe UI"/>
+          <w:color w:val="24292F"/>
+          <w:kern w:val="0"/>
+          <w:sz w:val="24"/>
+          <w:szCs w:val="24"/>
+        </w:rPr>
+      </w:pPr>
+    </w:p>
+    <w:p>
+      <w:pPr>
+        <w:widowControl/>
+        <w:numPr>
+          <w:ilvl w:val="1"/>
+          <w:numId w:val="1"/>
+        </w:numPr>
+        <w:shd w:val="clear" w:color="auto" w:fill="FFFFFF"/>
+        <w:wordWrap/>
+        <w:autoSpaceDE/>
+        <w:autoSpaceDN/>
+        <w:spacing w:before="240" w:after="240" w:line="240" w:lineRule="auto"/>
+        <w:jc w:val="left"/>
+        <w:rPr>
+          <w:rFonts w:ascii="Segoe UI" w:eastAsia="굴림" w:hAnsi="Segoe UI" w:cs="Segoe UI"/>
+          <w:color w:val="24292F"/>
+          <w:kern w:val="0"/>
+          <w:sz w:val="24"/>
+          <w:szCs w:val="24"/>
+        </w:rPr>
+      </w:pPr>
+      <w:r>
+        <w:rPr>
+          <w:rFonts w:ascii="Segoe UI" w:eastAsia="굴림" w:hAnsi="Segoe UI" w:cs="Segoe UI"/>
+          <w:color w:val="24292F"/>
+          <w:kern w:val="0"/>
+          <w:sz w:val="24"/>
+          <w:szCs w:val="24"/>
+        </w:rPr>
+        <w:lastRenderedPageBreak/>
+        <w:t>Finally go back to Device Manager and check that the COM port is now identified as Arduino</w:t>
+      </w:r>
+      <w:r>
+        <w:rPr>
+          <w:rFonts w:ascii="Segoe UI" w:eastAsia="굴림" w:hAnsi="Segoe UI" w:cs="Segoe UI"/>
+          <w:color w:val="24292F"/>
+          <w:kern w:val="0"/>
+          <w:sz w:val="24"/>
+          <w:szCs w:val="24"/>
+        </w:rPr>
+        <w:t xml:space="preserve"> Micro</w:t>
+      </w:r>
+      <w:r>
+        <w:rPr>
+          <w:rFonts w:ascii="Segoe UI" w:eastAsia="굴림" w:hAnsi="Segoe UI" w:cs="Segoe UI"/>
+          <w:color w:val="24292F"/>
+          <w:kern w:val="0"/>
+          <w:sz w:val="24"/>
+          <w:szCs w:val="24"/>
+        </w:rPr>
+        <w:t>.</w:t>
+      </w:r>
+    </w:p>
+    <w:p>
+      <w:pPr>
+        <w:widowControl/>
+        <w:shd w:val="clear" w:color="auto" w:fill="FFFFFF"/>
+        <w:wordWrap/>
+        <w:autoSpaceDE/>
+        <w:autoSpaceDN/>
+        <w:spacing w:before="240" w:after="240" w:line="240" w:lineRule="auto"/>
+        <w:ind w:left="1440"/>
+        <w:jc w:val="center"/>
+        <w:rPr>
+          <w:rFonts w:ascii="Segoe UI" w:eastAsia="굴림" w:hAnsi="Segoe UI" w:cs="Segoe UI"/>
+          <w:color w:val="24292F"/>
+          <w:kern w:val="0"/>
+          <w:sz w:val="24"/>
+          <w:szCs w:val="24"/>
+        </w:rPr>
+      </w:pPr>
+      <w:r>
+        <w:rPr>
+          <w:rFonts w:ascii="Segoe UI" w:eastAsia="굴림" w:hAnsi="Segoe UI" w:cs="Segoe UI"/>
+          <w:noProof/>
+          <w:color w:val="24292F"/>
+          <w:kern w:val="0"/>
+          <w:sz w:val="24"/>
+          <w:szCs w:val="24"/>
+        </w:rPr>
+        <w:drawing>
+          <wp:inline distT="0" distB="0" distL="0" distR="0" wp14:anchorId="3CCDA8D8" wp14:editId="0A0F5DFA">
+            <wp:extent cx="3600000" cy="2679077"/>
+            <wp:effectExtent l="0" t="0" r="635" b="6985"/>
+            <wp:docPr id="17" name="그림 17"/>
+            <wp:cNvGraphicFramePr>
+              <a:graphicFrameLocks xmlns:a="http://schemas.openxmlformats.org/drawingml/2006/main" noChangeAspect="1"/>
+            </wp:cNvGraphicFramePr>
+            <a:graphic xmlns:a="http://schemas.openxmlformats.org/drawingml/2006/main">
+              <a:graphicData uri="http://schemas.openxmlformats.org/drawingml/2006/picture">
+                <pic:pic xmlns:pic="http://schemas.openxmlformats.org/drawingml/2006/picture">
+                  <pic:nvPicPr>
+                    <pic:cNvPr id="0" name="Picture 9"/>
+                    <pic:cNvPicPr>
+                      <a:picLocks noChangeAspect="1" noChangeArrowheads="1"/>
+                    </pic:cNvPicPr>
+                  </pic:nvPicPr>
+                  <pic:blipFill>
+                    <a:blip r:embed="rId14">
+                      <a:extLst>
+                        <a:ext uri="{28A0092B-C50C-407E-A947-70E740481C1C}">
+                          <a14:useLocalDpi xmlns:a14="http://schemas.microsoft.com/office/drawing/2010/main" val="0"/>
+                        </a:ext>
+                      </a:extLst>
+                    </a:blip>
+                    <a:srcRect/>
+                    <a:stretch>
+                      <a:fillRect/>
+                    </a:stretch>
+                  </pic:blipFill>
+                  <pic:spPr bwMode="auto">
+                    <a:xfrm>
+                      <a:off x="0" y="0"/>
+                      <a:ext cx="3600000" cy="2679077"/>
+                    </a:xfrm>
+                    <a:prstGeom prst="rect">
+                      <a:avLst/>
+                    </a:prstGeom>
+                    <a:noFill/>
+                    <a:ln>
+                      <a:noFill/>
+                    </a:ln>
+                  </pic:spPr>
+                </pic:pic>
+              </a:graphicData>
+            </a:graphic>
+          </wp:inline>
+        </w:drawing>
+      </w:r>
+    </w:p>
+    <w:p>
+      <w:pPr>
+        <w:widowControl/>
+        <w:shd w:val="clear" w:color="auto" w:fill="FFFFFF"/>
+        <w:wordWrap/>
+        <w:autoSpaceDE/>
+        <w:autoSpaceDN/>
+        <w:spacing w:before="240" w:after="240" w:line="240" w:lineRule="auto"/>
+        <w:jc w:val="left"/>
+        <w:rPr>
+          <w:rFonts w:ascii="Segoe UI" w:eastAsia="굴림" w:hAnsi="Segoe UI" w:cs="Segoe UI"/>
+          <w:color w:val="24292F"/>
+          <w:kern w:val="0"/>
+          <w:sz w:val="24"/>
+          <w:szCs w:val="24"/>
+        </w:rPr>
+      </w:pPr>
     </w:p>
     <w:p>
       <w:pPr>
@@ -530,7 +1661,7 @@
                     </pic:cNvPicPr>
                   </pic:nvPicPr>
                   <pic:blipFill>
-                    <a:blip r:embed="rId7">
+                    <a:blip r:embed="rId15">
                       <a:extLst>
                         <a:ext uri="{28A0092B-C50C-407E-A947-70E740481C1C}">
                           <a14:useLocalDpi xmlns:a14="http://schemas.microsoft.com/office/drawing/2010/main" val="0"/>
@@ -584,25 +1715,6 @@
     <w:p>
       <w:pPr>
         <w:widowControl/>
-        <w:shd w:val="clear" w:color="auto" w:fill="FFFFFF"/>
-        <w:wordWrap/>
-        <w:autoSpaceDE/>
-        <w:autoSpaceDN/>
-        <w:spacing w:before="240" w:after="240" w:line="240" w:lineRule="auto"/>
-        <w:ind w:left="720"/>
-        <w:jc w:val="left"/>
-        <w:rPr>
-          <w:rFonts w:ascii="Segoe UI" w:eastAsia="굴림" w:hAnsi="Segoe UI" w:cs="Segoe UI" w:hint="eastAsia"/>
-          <w:color w:val="24292F"/>
-          <w:kern w:val="0"/>
-          <w:sz w:val="24"/>
-          <w:szCs w:val="24"/>
-        </w:rPr>
-      </w:pPr>
-    </w:p>
-    <w:p>
-      <w:pPr>
-        <w:widowControl/>
         <w:numPr>
           <w:ilvl w:val="0"/>
           <w:numId w:val="1"/>
@@ -629,7 +1741,6 @@
           <w:sz w:val="24"/>
           <w:szCs w:val="24"/>
         </w:rPr>
-        <w:lastRenderedPageBreak/>
         <w:t>Change directory to uploader folder</w:t>
       </w:r>
     </w:p>
@@ -754,6 +1865,7 @@
           <w:sz w:val="24"/>
           <w:szCs w:val="24"/>
         </w:rPr>
+        <w:lastRenderedPageBreak/>
         <w:drawing>
           <wp:inline distT="0" distB="0" distL="0" distR="0" wp14:anchorId="0CE9A224" wp14:editId="79FDF39A">
             <wp:extent cx="5040000" cy="2638428"/>
@@ -772,7 +1884,7 @@
                     </pic:cNvPicPr>
                   </pic:nvPicPr>
                   <pic:blipFill>
-                    <a:blip r:embed="rId8">
+                    <a:blip r:embed="rId16">
                       <a:extLst>
                         <a:ext uri="{28A0092B-C50C-407E-A947-70E740481C1C}">
                           <a14:useLocalDpi xmlns:a14="http://schemas.microsoft.com/office/drawing/2010/main" val="0"/>
@@ -815,7 +1927,7 @@
         <w:ind w:left="720"/>
         <w:jc w:val="left"/>
         <w:rPr>
-          <w:rFonts w:ascii="Segoe UI" w:eastAsia="굴림" w:hAnsi="Segoe UI" w:cs="Segoe UI" w:hint="eastAsia"/>
+          <w:rFonts w:ascii="Segoe UI" w:eastAsia="굴림" w:hAnsi="Segoe UI" w:cs="Segoe UI"/>
           <w:color w:val="24292F"/>
           <w:kern w:val="0"/>
           <w:sz w:val="24"/>
@@ -922,7 +2034,7 @@
                     </pic:cNvPicPr>
                   </pic:nvPicPr>
                   <pic:blipFill>
-                    <a:blip r:embed="rId9">
+                    <a:blip r:embed="rId17">
                       <a:extLst>
                         <a:ext uri="{28A0092B-C50C-407E-A947-70E740481C1C}">
                           <a14:useLocalDpi xmlns:a14="http://schemas.microsoft.com/office/drawing/2010/main" val="0"/>
@@ -965,7 +2077,7 @@
         <w:ind w:left="720"/>
         <w:jc w:val="left"/>
         <w:rPr>
-          <w:rFonts w:ascii="Segoe UI" w:eastAsia="굴림" w:hAnsi="Segoe UI" w:cs="Segoe UI" w:hint="eastAsia"/>
+          <w:rFonts w:ascii="Segoe UI" w:eastAsia="굴림" w:hAnsi="Segoe UI" w:cs="Segoe UI"/>
           <w:color w:val="24292F"/>
           <w:kern w:val="0"/>
           <w:sz w:val="24"/>
@@ -1122,7 +2234,7 @@
         <w:ind w:leftChars="160" w:left="320"/>
         <w:jc w:val="center"/>
         <w:rPr>
-          <w:rFonts w:ascii="Segoe UI" w:eastAsia="굴림" w:hAnsi="Segoe UI" w:cs="Segoe UI" w:hint="eastAsia"/>
+          <w:rFonts w:ascii="Segoe UI" w:eastAsia="굴림" w:hAnsi="Segoe UI" w:cs="Segoe UI"/>
           <w:color w:val="24292F"/>
           <w:kern w:val="0"/>
           <w:sz w:val="24"/>
@@ -1156,7 +2268,7 @@
                     </pic:cNvPicPr>
                   </pic:nvPicPr>
                   <pic:blipFill>
-                    <a:blip r:embed="rId10">
+                    <a:blip r:embed="rId18">
                       <a:extLst>
                         <a:ext uri="{28A0092B-C50C-407E-A947-70E740481C1C}">
                           <a14:useLocalDpi xmlns:a14="http://schemas.microsoft.com/office/drawing/2010/main" val="0"/>
@@ -1191,6 +2303,25 @@
     <w:p>
       <w:pPr>
         <w:widowControl/>
+        <w:shd w:val="clear" w:color="auto" w:fill="FFFFFF"/>
+        <w:wordWrap/>
+        <w:autoSpaceDE/>
+        <w:autoSpaceDN/>
+        <w:spacing w:before="100" w:beforeAutospacing="1" w:after="100" w:afterAutospacing="1" w:line="240" w:lineRule="auto"/>
+        <w:ind w:left="1440"/>
+        <w:jc w:val="left"/>
+        <w:rPr>
+          <w:rFonts w:ascii="Segoe UI" w:eastAsia="굴림" w:hAnsi="Segoe UI" w:cs="Segoe UI"/>
+          <w:color w:val="24292F"/>
+          <w:kern w:val="0"/>
+          <w:sz w:val="24"/>
+          <w:szCs w:val="24"/>
+        </w:rPr>
+      </w:pPr>
+    </w:p>
+    <w:p>
+      <w:pPr>
+        <w:widowControl/>
         <w:numPr>
           <w:ilvl w:val="1"/>
           <w:numId w:val="1"/>
@@ -1274,7 +2405,7 @@
         <w:ind w:leftChars="200" w:left="400"/>
         <w:jc w:val="center"/>
         <w:rPr>
-          <w:rFonts w:ascii="Segoe UI" w:eastAsia="굴림" w:hAnsi="Segoe UI" w:cs="Segoe UI" w:hint="eastAsia"/>
+          <w:rFonts w:ascii="Segoe UI" w:eastAsia="굴림" w:hAnsi="Segoe UI" w:cs="Segoe UI"/>
           <w:color w:val="24292F"/>
           <w:kern w:val="0"/>
           <w:sz w:val="24"/>
@@ -1308,7 +2439,7 @@
                     </pic:cNvPicPr>
                   </pic:nvPicPr>
                   <pic:blipFill>
-                    <a:blip r:embed="rId11">
+                    <a:blip r:embed="rId19">
                       <a:extLst>
                         <a:ext uri="{28A0092B-C50C-407E-A947-70E740481C1C}">
                           <a14:useLocalDpi xmlns:a14="http://schemas.microsoft.com/office/drawing/2010/main" val="0"/>
@@ -1343,6 +2474,25 @@
     <w:p>
       <w:pPr>
         <w:widowControl/>
+        <w:shd w:val="clear" w:color="auto" w:fill="FFFFFF"/>
+        <w:wordWrap/>
+        <w:autoSpaceDE/>
+        <w:autoSpaceDN/>
+        <w:spacing w:before="100" w:beforeAutospacing="1" w:after="100" w:afterAutospacing="1" w:line="240" w:lineRule="auto"/>
+        <w:ind w:leftChars="200" w:left="400"/>
+        <w:jc w:val="left"/>
+        <w:rPr>
+          <w:rFonts w:ascii="Segoe UI" w:eastAsia="굴림" w:hAnsi="Segoe UI" w:cs="Segoe UI" w:hint="eastAsia"/>
+          <w:color w:val="24292F"/>
+          <w:kern w:val="0"/>
+          <w:sz w:val="24"/>
+          <w:szCs w:val="24"/>
+        </w:rPr>
+      </w:pPr>
+    </w:p>
+    <w:p>
+      <w:pPr>
+        <w:widowControl/>
         <w:numPr>
           <w:ilvl w:val="0"/>
           <w:numId w:val="1"/>
@@ -1447,7 +2597,7 @@
                     </pic:cNvPicPr>
                   </pic:nvPicPr>
                   <pic:blipFill>
-                    <a:blip r:embed="rId12">
+                    <a:blip r:embed="rId20">
                       <a:extLst>
                         <a:ext uri="{28A0092B-C50C-407E-A947-70E740481C1C}">
                           <a14:useLocalDpi xmlns:a14="http://schemas.microsoft.com/office/drawing/2010/main" val="0"/>

</xml_diff>